<commit_message>
corrige o teste da reginalda
nkkkkk
</commit_message>
<xml_diff>
--- a/tcc.docx
+++ b/tcc.docx
@@ -108,7 +108,7 @@
       <w:r>
         <w:rPr>
           <w:rFonts w:ascii="Times New Roman" w:eastAsia="Times New Roman" w:hAnsi="Times New Roman" w:cs="Times New Roman"/>
-          <w:color w:val="EE0000"/>
+          <w:color w:val="auto"/>
           <w:sz w:val="28"/>
         </w:rPr>
         <w:t>ÁREA DE FORMAÇÃO</w:t>
@@ -3058,22 +3058,7 @@
     </w:p>
     <w:p/>
     <w:p>
-      <w:pPr>
-        <w:spacing w:after="160" w:line="278" w:lineRule="auto"/>
-        <w:ind w:firstLine="0"/>
-        <w:jc w:val="left"/>
-        <w:rPr>
-          <w:rFonts w:ascii="Times New Roman" w:eastAsia="Times New Roman" w:hAnsi="Times New Roman" w:cs="Times New Roman"/>
-          <w:b/>
-          <w:sz w:val="24"/>
-        </w:rPr>
-      </w:pPr>
-      <w:r>
-        <w:rPr>
-          <w:rFonts w:ascii="Times New Roman" w:eastAsia="Times New Roman" w:hAnsi="Times New Roman" w:cs="Times New Roman"/>
-          <w:b/>
-          <w:sz w:val="24"/>
-        </w:rPr>
+      <w:r>
         <w:br w:type="page"/>
       </w:r>
     </w:p>
@@ -4653,7 +4638,7 @@
         <w:kern w:val="2"/>
         <w:sz w:val="24"/>
         <w:szCs w:val="24"/>
-        <w:lang w:bidi="ar-SA"/>
+        <w:lang w:val="pt-AO" w:eastAsia="pt-AO" w:bidi="ar-SA"/>
         <w14:ligatures w14:val="standardContextual"/>
       </w:rPr>
     </w:rPrDefault>

</xml_diff>